<commit_message>
Adicionando Powerpoint, mudando Word, Mudando banco de dados, adicionando modelo conceitual e lógico, Adicionando telinhas e mudando o java. Mudando local de arquivos
</commit_message>
<xml_diff>
--- a/IODWare.docx
+++ b/IODWare.docx
@@ -1,6 +1,6 @@
 
 <file path=word/document.xml><?xml version="1.0" encoding="utf-8"?>
-<w:document xmlns:wpc="http://schemas.microsoft.com/office/word/2010/wordprocessingCanvas" xmlns:mc="http://schemas.openxmlformats.org/markup-compatibility/2006" xmlns:o="urn:schemas-microsoft-com:office:office" xmlns:r="http://schemas.openxmlformats.org/officeDocument/2006/relationships" xmlns:m="http://schemas.openxmlformats.org/officeDocument/2006/math" xmlns:v="urn:schemas-microsoft-com:vml" xmlns:wp14="http://schemas.microsoft.com/office/word/2010/wordprocessingDrawing" xmlns:wp="http://schemas.openxmlformats.org/drawingml/2006/wordprocessingDrawing" xmlns:w10="urn:schemas-microsoft-com:office:word" xmlns:w="http://schemas.openxmlformats.org/wordprocessingml/2006/main" xmlns:w14="http://schemas.microsoft.com/office/word/2010/wordml" xmlns:w15="http://schemas.microsoft.com/office/word/2012/wordml" xmlns:wpg="http://schemas.microsoft.com/office/word/2010/wordprocessingGroup" xmlns:wpi="http://schemas.microsoft.com/office/word/2010/wordprocessingInk" xmlns:wne="http://schemas.microsoft.com/office/word/2006/wordml" xmlns:wps="http://schemas.microsoft.com/office/word/2010/wordprocessingShape" mc:Ignorable="w14 w15 wp14">
+<w:document xmlns:wpc="http://schemas.microsoft.com/office/word/2010/wordprocessingCanvas" xmlns:cx="http://schemas.microsoft.com/office/drawing/2014/chartex" xmlns:cx1="http://schemas.microsoft.com/office/drawing/2015/9/8/chartex" xmlns:cx2="http://schemas.microsoft.com/office/drawing/2015/10/21/chartex" xmlns:cx3="http://schemas.microsoft.com/office/drawing/2016/5/9/chartex" xmlns:cx4="http://schemas.microsoft.com/office/drawing/2016/5/10/chartex" xmlns:cx5="http://schemas.microsoft.com/office/drawing/2016/5/11/chartex" xmlns:cx6="http://schemas.microsoft.com/office/drawing/2016/5/12/chartex" xmlns:cx7="http://schemas.microsoft.com/office/drawing/2016/5/13/chartex" xmlns:cx8="http://schemas.microsoft.com/office/drawing/2016/5/14/chartex" xmlns:mc="http://schemas.openxmlformats.org/markup-compatibility/2006" xmlns:aink="http://schemas.microsoft.com/office/drawing/2016/ink" xmlns:am3d="http://schemas.microsoft.com/office/drawing/2017/model3d" xmlns:o="urn:schemas-microsoft-com:office:office" xmlns:r="http://schemas.openxmlformats.org/officeDocument/2006/relationships" xmlns:m="http://schemas.openxmlformats.org/officeDocument/2006/math" xmlns:v="urn:schemas-microsoft-com:vml" xmlns:wp14="http://schemas.microsoft.com/office/word/2010/wordprocessingDrawing" xmlns:wp="http://schemas.openxmlformats.org/drawingml/2006/wordprocessingDrawing" xmlns:w10="urn:schemas-microsoft-com:office:word" xmlns:w="http://schemas.openxmlformats.org/wordprocessingml/2006/main" xmlns:w14="http://schemas.microsoft.com/office/word/2010/wordml" xmlns:w15="http://schemas.microsoft.com/office/word/2012/wordml" xmlns:w16cid="http://schemas.microsoft.com/office/word/2016/wordml/cid" xmlns:w16se="http://schemas.microsoft.com/office/word/2015/wordml/symex" xmlns:wpg="http://schemas.microsoft.com/office/word/2010/wordprocessingGroup" xmlns:wpi="http://schemas.microsoft.com/office/word/2010/wordprocessingInk" xmlns:wne="http://schemas.microsoft.com/office/word/2006/wordml" xmlns:wps="http://schemas.microsoft.com/office/word/2010/wordprocessingShape" mc:Ignorable="w14 w15 w16se w16cid wp14">
   <w:body>
     <w:p>
       <w:pPr>
@@ -147,118 +147,137 @@
           <w:sz w:val="24"/>
           <w:szCs w:val="24"/>
         </w:rPr>
-        <w:t>Pedro Brenicci Freitas – SP3013154</w:t>
-      </w:r>
-    </w:p>
-    <w:p>
-      <w:pPr>
-        <w:jc w:val="center"/>
-        <w:rPr>
-          <w:rFonts w:ascii="Arial" w:hAnsi="Arial" w:cs="Arial"/>
-          <w:sz w:val="24"/>
-          <w:szCs w:val="24"/>
-        </w:rPr>
-      </w:pPr>
-    </w:p>
-    <w:p>
-      <w:pPr>
-        <w:jc w:val="center"/>
-        <w:rPr>
-          <w:rFonts w:ascii="Arial" w:hAnsi="Arial" w:cs="Arial"/>
-          <w:sz w:val="24"/>
-          <w:szCs w:val="24"/>
-        </w:rPr>
-      </w:pPr>
-    </w:p>
-    <w:p>
-      <w:pPr>
-        <w:jc w:val="center"/>
-        <w:rPr>
-          <w:rFonts w:ascii="Arial" w:hAnsi="Arial" w:cs="Arial"/>
-          <w:sz w:val="24"/>
-          <w:szCs w:val="24"/>
-        </w:rPr>
-      </w:pPr>
-    </w:p>
-    <w:p>
-      <w:pPr>
-        <w:jc w:val="center"/>
-        <w:rPr>
-          <w:rFonts w:ascii="Arial" w:hAnsi="Arial" w:cs="Arial"/>
-          <w:sz w:val="24"/>
-          <w:szCs w:val="24"/>
-        </w:rPr>
-      </w:pPr>
-    </w:p>
-    <w:p>
-      <w:pPr>
-        <w:jc w:val="center"/>
-        <w:rPr>
-          <w:rFonts w:ascii="Arial" w:hAnsi="Arial" w:cs="Arial"/>
-          <w:sz w:val="24"/>
-          <w:szCs w:val="24"/>
-        </w:rPr>
-      </w:pPr>
-    </w:p>
-    <w:p>
-      <w:pPr>
-        <w:jc w:val="center"/>
-        <w:rPr>
-          <w:rFonts w:ascii="Arial" w:hAnsi="Arial" w:cs="Arial"/>
-          <w:sz w:val="24"/>
-          <w:szCs w:val="24"/>
-        </w:rPr>
-      </w:pPr>
-    </w:p>
-    <w:p>
-      <w:pPr>
-        <w:jc w:val="center"/>
-        <w:rPr>
-          <w:rFonts w:ascii="Arial" w:hAnsi="Arial" w:cs="Arial"/>
-          <w:sz w:val="24"/>
-          <w:szCs w:val="24"/>
-        </w:rPr>
-      </w:pPr>
-    </w:p>
-    <w:p>
-      <w:pPr>
-        <w:jc w:val="center"/>
-        <w:rPr>
-          <w:rFonts w:ascii="Arial" w:hAnsi="Arial" w:cs="Arial"/>
-          <w:sz w:val="24"/>
-          <w:szCs w:val="24"/>
-        </w:rPr>
-      </w:pPr>
-    </w:p>
-    <w:p>
-      <w:pPr>
-        <w:jc w:val="center"/>
-        <w:rPr>
-          <w:rFonts w:ascii="Arial" w:hAnsi="Arial" w:cs="Arial"/>
-          <w:sz w:val="24"/>
-          <w:szCs w:val="24"/>
-        </w:rPr>
-      </w:pPr>
-    </w:p>
-    <w:p>
-      <w:pPr>
-        <w:jc w:val="center"/>
-        <w:rPr>
-          <w:rFonts w:ascii="Arial" w:hAnsi="Arial" w:cs="Arial"/>
-          <w:sz w:val="24"/>
-          <w:szCs w:val="24"/>
-        </w:rPr>
-      </w:pPr>
-    </w:p>
-    <w:p>
-      <w:pPr>
-        <w:jc w:val="center"/>
-        <w:rPr>
-          <w:rFonts w:ascii="Arial" w:hAnsi="Arial" w:cs="Arial"/>
-          <w:sz w:val="24"/>
-          <w:szCs w:val="24"/>
-        </w:rPr>
-      </w:pPr>
+        <w:t xml:space="preserve">Pedro </w:t>
+      </w:r>
+      <w:proofErr w:type="spellStart"/>
+      <w:r>
+        <w:rPr>
+          <w:rFonts w:ascii="Arial" w:hAnsi="Arial" w:cs="Arial"/>
+          <w:sz w:val="24"/>
+          <w:szCs w:val="24"/>
+        </w:rPr>
+        <w:t>Brenicci</w:t>
+      </w:r>
+      <w:proofErr w:type="spellEnd"/>
+      <w:r>
+        <w:rPr>
+          <w:rFonts w:ascii="Arial" w:hAnsi="Arial" w:cs="Arial"/>
+          <w:sz w:val="24"/>
+          <w:szCs w:val="24"/>
+        </w:rPr>
+        <w:t xml:space="preserve"> Freitas – SP3013154</w:t>
+      </w:r>
+    </w:p>
+    <w:p>
+      <w:pPr>
+        <w:jc w:val="center"/>
+        <w:rPr>
+          <w:rFonts w:ascii="Arial" w:hAnsi="Arial" w:cs="Arial"/>
+          <w:sz w:val="24"/>
+          <w:szCs w:val="24"/>
+        </w:rPr>
+      </w:pPr>
+    </w:p>
+    <w:p>
+      <w:pPr>
+        <w:jc w:val="center"/>
+        <w:rPr>
+          <w:rFonts w:ascii="Arial" w:hAnsi="Arial" w:cs="Arial"/>
+          <w:sz w:val="24"/>
+          <w:szCs w:val="24"/>
+        </w:rPr>
+      </w:pPr>
+    </w:p>
+    <w:p>
+      <w:pPr>
+        <w:jc w:val="center"/>
+        <w:rPr>
+          <w:rFonts w:ascii="Arial" w:hAnsi="Arial" w:cs="Arial"/>
+          <w:sz w:val="24"/>
+          <w:szCs w:val="24"/>
+        </w:rPr>
+      </w:pPr>
+    </w:p>
+    <w:p>
+      <w:pPr>
+        <w:jc w:val="center"/>
+        <w:rPr>
+          <w:rFonts w:ascii="Arial" w:hAnsi="Arial" w:cs="Arial"/>
+          <w:sz w:val="24"/>
+          <w:szCs w:val="24"/>
+        </w:rPr>
+      </w:pPr>
+    </w:p>
+    <w:p>
+      <w:pPr>
+        <w:jc w:val="center"/>
+        <w:rPr>
+          <w:rFonts w:ascii="Arial" w:hAnsi="Arial" w:cs="Arial"/>
+          <w:sz w:val="24"/>
+          <w:szCs w:val="24"/>
+        </w:rPr>
+      </w:pPr>
+    </w:p>
+    <w:p>
+      <w:pPr>
+        <w:jc w:val="center"/>
+        <w:rPr>
+          <w:rFonts w:ascii="Arial" w:hAnsi="Arial" w:cs="Arial"/>
+          <w:sz w:val="24"/>
+          <w:szCs w:val="24"/>
+        </w:rPr>
+      </w:pPr>
+    </w:p>
+    <w:p>
+      <w:pPr>
+        <w:jc w:val="center"/>
+        <w:rPr>
+          <w:rFonts w:ascii="Arial" w:hAnsi="Arial" w:cs="Arial"/>
+          <w:sz w:val="24"/>
+          <w:szCs w:val="24"/>
+        </w:rPr>
+      </w:pPr>
+    </w:p>
+    <w:p>
+      <w:pPr>
+        <w:jc w:val="center"/>
+        <w:rPr>
+          <w:rFonts w:ascii="Arial" w:hAnsi="Arial" w:cs="Arial"/>
+          <w:sz w:val="24"/>
+          <w:szCs w:val="24"/>
+        </w:rPr>
+      </w:pPr>
+    </w:p>
+    <w:p>
+      <w:pPr>
+        <w:jc w:val="center"/>
+        <w:rPr>
+          <w:rFonts w:ascii="Arial" w:hAnsi="Arial" w:cs="Arial"/>
+          <w:sz w:val="24"/>
+          <w:szCs w:val="24"/>
+        </w:rPr>
+      </w:pPr>
+    </w:p>
+    <w:p>
+      <w:pPr>
+        <w:jc w:val="center"/>
+        <w:rPr>
+          <w:rFonts w:ascii="Arial" w:hAnsi="Arial" w:cs="Arial"/>
+          <w:sz w:val="24"/>
+          <w:szCs w:val="24"/>
+        </w:rPr>
+      </w:pPr>
+    </w:p>
+    <w:p>
+      <w:pPr>
+        <w:jc w:val="center"/>
+        <w:rPr>
+          <w:rFonts w:ascii="Arial" w:hAnsi="Arial" w:cs="Arial"/>
+          <w:sz w:val="24"/>
+          <w:szCs w:val="24"/>
+        </w:rPr>
+      </w:pPr>
+      <w:proofErr w:type="spellStart"/>
       <w:r>
         <w:rPr>
           <w:rFonts w:ascii="Arial" w:hAnsi="Arial" w:cs="Arial"/>
@@ -267,6 +286,7 @@
         </w:rPr>
         <w:t>IODWare</w:t>
       </w:r>
+      <w:proofErr w:type="spellEnd"/>
     </w:p>
     <w:p>
       <w:pPr>
@@ -732,7 +752,43 @@
           <w:sz w:val="24"/>
           <w:szCs w:val="24"/>
         </w:rPr>
-        <w:t>O Hardware Sheet Cheat é uma plata</w:t>
+        <w:t xml:space="preserve">O Hardware </w:t>
+      </w:r>
+      <w:proofErr w:type="spellStart"/>
+      <w:r>
+        <w:rPr>
+          <w:rFonts w:ascii="Arial" w:hAnsi="Arial" w:cs="Arial"/>
+          <w:sz w:val="24"/>
+          <w:szCs w:val="24"/>
+        </w:rPr>
+        <w:t>Sheet</w:t>
+      </w:r>
+      <w:proofErr w:type="spellEnd"/>
+      <w:r>
+        <w:rPr>
+          <w:rFonts w:ascii="Arial" w:hAnsi="Arial" w:cs="Arial"/>
+          <w:sz w:val="24"/>
+          <w:szCs w:val="24"/>
+        </w:rPr>
+        <w:t xml:space="preserve"> </w:t>
+      </w:r>
+      <w:proofErr w:type="spellStart"/>
+      <w:r>
+        <w:rPr>
+          <w:rFonts w:ascii="Arial" w:hAnsi="Arial" w:cs="Arial"/>
+          <w:sz w:val="24"/>
+          <w:szCs w:val="24"/>
+        </w:rPr>
+        <w:t>Cheat</w:t>
+      </w:r>
+      <w:proofErr w:type="spellEnd"/>
+      <w:r>
+        <w:rPr>
+          <w:rFonts w:ascii="Arial" w:hAnsi="Arial" w:cs="Arial"/>
+          <w:sz w:val="24"/>
+          <w:szCs w:val="24"/>
+        </w:rPr>
+        <w:t xml:space="preserve"> é uma plata</w:t>
       </w:r>
       <w:r>
         <w:rPr>
@@ -1957,14 +2013,7 @@
     </w:p>
     <w:sdt>
       <w:sdtPr>
-        <w:rPr>
-          <w:rFonts w:asciiTheme="minorHAnsi" w:eastAsiaTheme="minorHAnsi" w:hAnsiTheme="minorHAnsi" w:cstheme="minorBidi"/>
-          <w:color w:val="auto"/>
-          <w:sz w:val="22"/>
-          <w:szCs w:val="22"/>
-          <w:lang w:eastAsia="en-US"/>
-        </w:rPr>
-        <w:id w:val="-1319956106"/>
+        <w:id w:val="-760599537"/>
         <w:docPartObj>
           <w:docPartGallery w:val="Table of Contents"/>
           <w:docPartUnique/>
@@ -1972,8 +2021,13 @@
       </w:sdtPr>
       <w:sdtEndPr>
         <w:rPr>
+          <w:rFonts w:asciiTheme="minorHAnsi" w:eastAsiaTheme="minorHAnsi" w:hAnsiTheme="minorHAnsi" w:cstheme="minorBidi"/>
           <w:b/>
           <w:bCs/>
+          <w:color w:val="auto"/>
+          <w:sz w:val="22"/>
+          <w:szCs w:val="22"/>
+          <w:lang w:eastAsia="en-US"/>
         </w:rPr>
       </w:sdtEndPr>
       <w:sdtContent>
@@ -2007,13 +2061,146 @@
           <w:r>
             <w:fldChar w:fldCharType="separate"/>
           </w:r>
-          <w:hyperlink w:anchor="_Toc5264923" w:history="1">
+          <w:bookmarkStart w:id="0" w:name="_GoBack"/>
+          <w:bookmarkEnd w:id="0"/>
+          <w:r>
+            <w:rPr>
+              <w:rStyle w:val="Hyperlink"/>
+              <w:noProof/>
+            </w:rPr>
+            <w:fldChar w:fldCharType="begin"/>
+          </w:r>
+          <w:r>
+            <w:rPr>
+              <w:rStyle w:val="Hyperlink"/>
+              <w:noProof/>
+            </w:rPr>
+            <w:instrText xml:space="preserve"> </w:instrText>
+          </w:r>
+          <w:r>
+            <w:rPr>
+              <w:noProof/>
+            </w:rPr>
+            <w:instrText>HYPERLINK \l "_Toc11940773"</w:instrText>
+          </w:r>
+          <w:r>
+            <w:rPr>
+              <w:rStyle w:val="Hyperlink"/>
+              <w:noProof/>
+            </w:rPr>
+            <w:instrText xml:space="preserve"> </w:instrText>
+          </w:r>
+          <w:r>
+            <w:rPr>
+              <w:rStyle w:val="Hyperlink"/>
+              <w:noProof/>
+            </w:rPr>
+          </w:r>
+          <w:r>
+            <w:rPr>
+              <w:rStyle w:val="Hyperlink"/>
+              <w:noProof/>
+            </w:rPr>
+            <w:fldChar w:fldCharType="separate"/>
+          </w:r>
+          <w:r>
+            <w:rPr>
+              <w:rStyle w:val="Hyperlink"/>
+              <w:noProof/>
+            </w:rPr>
+            <w:t>1-</w:t>
+          </w:r>
+          <w:r>
+            <w:rPr>
+              <w:rFonts w:eastAsiaTheme="minorEastAsia"/>
+              <w:noProof/>
+              <w:lang w:eastAsia="pt-BR"/>
+            </w:rPr>
+            <w:tab/>
+          </w:r>
+          <w:r>
+            <w:rPr>
+              <w:rStyle w:val="Hyperlink"/>
+              <w:noProof/>
+            </w:rPr>
+            <w:t>Introdução</w:t>
+          </w:r>
+          <w:r>
+            <w:rPr>
+              <w:noProof/>
+              <w:webHidden/>
+            </w:rPr>
+            <w:tab/>
+          </w:r>
+          <w:r>
+            <w:rPr>
+              <w:noProof/>
+              <w:webHidden/>
+            </w:rPr>
+            <w:fldChar w:fldCharType="begin"/>
+          </w:r>
+          <w:r>
+            <w:rPr>
+              <w:noProof/>
+              <w:webHidden/>
+            </w:rPr>
+            <w:instrText xml:space="preserve"> PAGEREF _Toc11940773 \h </w:instrText>
+          </w:r>
+          <w:r>
+            <w:rPr>
+              <w:noProof/>
+              <w:webHidden/>
+            </w:rPr>
+          </w:r>
+          <w:r>
+            <w:rPr>
+              <w:noProof/>
+              <w:webHidden/>
+            </w:rPr>
+            <w:fldChar w:fldCharType="separate"/>
+          </w:r>
+          <w:r>
+            <w:rPr>
+              <w:noProof/>
+              <w:webHidden/>
+            </w:rPr>
+            <w:t>8</w:t>
+          </w:r>
+          <w:r>
+            <w:rPr>
+              <w:noProof/>
+              <w:webHidden/>
+            </w:rPr>
+            <w:fldChar w:fldCharType="end"/>
+          </w:r>
+          <w:r>
+            <w:rPr>
+              <w:rStyle w:val="Hyperlink"/>
+              <w:noProof/>
+            </w:rPr>
+            <w:fldChar w:fldCharType="end"/>
+          </w:r>
+        </w:p>
+        <w:p>
+          <w:pPr>
+            <w:pStyle w:val="Sumrio2"/>
+            <w:tabs>
+              <w:tab w:val="left" w:pos="880"/>
+              <w:tab w:val="right" w:leader="dot" w:pos="8494"/>
+            </w:tabs>
+            <w:rPr>
+              <w:rFonts w:eastAsiaTheme="minorEastAsia"/>
+              <w:noProof/>
+              <w:lang w:eastAsia="pt-BR"/>
+            </w:rPr>
+          </w:pPr>
+          <w:hyperlink w:anchor="_Toc11940774" w:history="1">
             <w:r>
               <w:rPr>
                 <w:rStyle w:val="Hyperlink"/>
                 <w:noProof/>
               </w:rPr>
-              <w:t>1-</w:t>
+              <w:t>1.1-</w:t>
             </w:r>
             <w:r>
               <w:rPr>
@@ -2028,7 +2215,7 @@
                 <w:rStyle w:val="Hyperlink"/>
                 <w:noProof/>
               </w:rPr>
-              <w:t>Introdução</w:t>
+              <w:t>Descrição do Problema</w:t>
             </w:r>
             <w:r>
               <w:rPr>
@@ -2049,7 +2236,7 @@
                 <w:noProof/>
                 <w:webHidden/>
               </w:rPr>
-              <w:instrText xml:space="preserve"> PAGEREF _Toc5264923 \h </w:instrText>
+              <w:instrText xml:space="preserve"> PAGEREF _Toc11940774 \h </w:instrText>
             </w:r>
             <w:r>
               <w:rPr>
@@ -2069,7 +2256,7 @@
                 <w:noProof/>
                 <w:webHidden/>
               </w:rPr>
-              <w:t>8</w:t>
+              <w:t>9</w:t>
             </w:r>
             <w:r>
               <w:rPr>
@@ -2093,13 +2280,13 @@
               <w:lang w:eastAsia="pt-BR"/>
             </w:rPr>
           </w:pPr>
-          <w:hyperlink w:anchor="_Toc5264924" w:history="1">
+          <w:hyperlink w:anchor="_Toc11940775" w:history="1">
             <w:r>
               <w:rPr>
                 <w:rStyle w:val="Hyperlink"/>
                 <w:noProof/>
               </w:rPr>
-              <w:t>1.1-</w:t>
+              <w:t>1.2-</w:t>
             </w:r>
             <w:r>
               <w:rPr>
@@ -2114,7 +2301,7 @@
                 <w:rStyle w:val="Hyperlink"/>
                 <w:noProof/>
               </w:rPr>
-              <w:t>Descrição do Problema</w:t>
+              <w:t>Solução Proposta</w:t>
             </w:r>
             <w:r>
               <w:rPr>
@@ -2135,7 +2322,7 @@
                 <w:noProof/>
                 <w:webHidden/>
               </w:rPr>
-              <w:instrText xml:space="preserve"> PAGEREF _Toc5264924 \h </w:instrText>
+              <w:instrText xml:space="preserve"> PAGEREF _Toc11940775 \h </w:instrText>
             </w:r>
             <w:r>
               <w:rPr>
@@ -2155,7 +2342,7 @@
                 <w:noProof/>
                 <w:webHidden/>
               </w:rPr>
-              <w:t>9</w:t>
+              <w:t>10</w:t>
             </w:r>
             <w:r>
               <w:rPr>
@@ -2179,13 +2366,13 @@
               <w:lang w:eastAsia="pt-BR"/>
             </w:rPr>
           </w:pPr>
-          <w:hyperlink w:anchor="_Toc5264925" w:history="1">
+          <w:hyperlink w:anchor="_Toc11940776" w:history="1">
             <w:r>
               <w:rPr>
                 <w:rStyle w:val="Hyperlink"/>
                 <w:noProof/>
               </w:rPr>
-              <w:t>1.2-</w:t>
+              <w:t>1.3-</w:t>
             </w:r>
             <w:r>
               <w:rPr>
@@ -2200,7 +2387,7 @@
                 <w:rStyle w:val="Hyperlink"/>
                 <w:noProof/>
               </w:rPr>
-              <w:t>Solução Proposta</w:t>
+              <w:t>Objetivo</w:t>
             </w:r>
             <w:r>
               <w:rPr>
@@ -2221,7 +2408,7 @@
                 <w:noProof/>
                 <w:webHidden/>
               </w:rPr>
-              <w:instrText xml:space="preserve"> PAGEREF _Toc5264925 \h </w:instrText>
+              <w:instrText xml:space="preserve"> PAGEREF _Toc11940776 \h </w:instrText>
             </w:r>
             <w:r>
               <w:rPr>
@@ -2241,7 +2428,179 @@
                 <w:noProof/>
                 <w:webHidden/>
               </w:rPr>
-              <w:t>10</w:t>
+              <w:t>11</w:t>
+            </w:r>
+            <w:r>
+              <w:rPr>
+                <w:noProof/>
+                <w:webHidden/>
+              </w:rPr>
+              <w:fldChar w:fldCharType="end"/>
+            </w:r>
+          </w:hyperlink>
+        </w:p>
+        <w:p>
+          <w:pPr>
+            <w:pStyle w:val="Sumrio3"/>
+            <w:tabs>
+              <w:tab w:val="left" w:pos="1320"/>
+              <w:tab w:val="right" w:leader="dot" w:pos="8494"/>
+            </w:tabs>
+            <w:rPr>
+              <w:rFonts w:eastAsiaTheme="minorEastAsia"/>
+              <w:noProof/>
+              <w:lang w:eastAsia="pt-BR"/>
+            </w:rPr>
+          </w:pPr>
+          <w:hyperlink w:anchor="_Toc11940777" w:history="1">
+            <w:r>
+              <w:rPr>
+                <w:rStyle w:val="Hyperlink"/>
+                <w:noProof/>
+              </w:rPr>
+              <w:t xml:space="preserve">1.3.1- </w:t>
+            </w:r>
+            <w:r>
+              <w:rPr>
+                <w:rFonts w:eastAsiaTheme="minorEastAsia"/>
+                <w:noProof/>
+                <w:lang w:eastAsia="pt-BR"/>
+              </w:rPr>
+              <w:tab/>
+            </w:r>
+            <w:r>
+              <w:rPr>
+                <w:rStyle w:val="Hyperlink"/>
+                <w:noProof/>
+              </w:rPr>
+              <w:t>Geral</w:t>
+            </w:r>
+            <w:r>
+              <w:rPr>
+                <w:noProof/>
+                <w:webHidden/>
+              </w:rPr>
+              <w:tab/>
+            </w:r>
+            <w:r>
+              <w:rPr>
+                <w:noProof/>
+                <w:webHidden/>
+              </w:rPr>
+              <w:fldChar w:fldCharType="begin"/>
+            </w:r>
+            <w:r>
+              <w:rPr>
+                <w:noProof/>
+                <w:webHidden/>
+              </w:rPr>
+              <w:instrText xml:space="preserve"> PAGEREF _Toc11940777 \h </w:instrText>
+            </w:r>
+            <w:r>
+              <w:rPr>
+                <w:noProof/>
+                <w:webHidden/>
+              </w:rPr>
+            </w:r>
+            <w:r>
+              <w:rPr>
+                <w:noProof/>
+                <w:webHidden/>
+              </w:rPr>
+              <w:fldChar w:fldCharType="separate"/>
+            </w:r>
+            <w:r>
+              <w:rPr>
+                <w:noProof/>
+                <w:webHidden/>
+              </w:rPr>
+              <w:t>12</w:t>
+            </w:r>
+            <w:r>
+              <w:rPr>
+                <w:noProof/>
+                <w:webHidden/>
+              </w:rPr>
+              <w:fldChar w:fldCharType="end"/>
+            </w:r>
+          </w:hyperlink>
+        </w:p>
+        <w:p>
+          <w:pPr>
+            <w:pStyle w:val="Sumrio3"/>
+            <w:tabs>
+              <w:tab w:val="left" w:pos="1320"/>
+              <w:tab w:val="right" w:leader="dot" w:pos="8494"/>
+            </w:tabs>
+            <w:rPr>
+              <w:rFonts w:eastAsiaTheme="minorEastAsia"/>
+              <w:noProof/>
+              <w:lang w:eastAsia="pt-BR"/>
+            </w:rPr>
+          </w:pPr>
+          <w:hyperlink w:anchor="_Toc11940778" w:history="1">
+            <w:r>
+              <w:rPr>
+                <w:rStyle w:val="Hyperlink"/>
+                <w:noProof/>
+              </w:rPr>
+              <w:t xml:space="preserve">1.3.2-  </w:t>
+            </w:r>
+            <w:r>
+              <w:rPr>
+                <w:rFonts w:eastAsiaTheme="minorEastAsia"/>
+                <w:noProof/>
+                <w:lang w:eastAsia="pt-BR"/>
+              </w:rPr>
+              <w:tab/>
+            </w:r>
+            <w:r>
+              <w:rPr>
+                <w:rStyle w:val="Hyperlink"/>
+                <w:noProof/>
+              </w:rPr>
+              <w:t>Específico</w:t>
+            </w:r>
+            <w:r>
+              <w:rPr>
+                <w:noProof/>
+                <w:webHidden/>
+              </w:rPr>
+              <w:tab/>
+            </w:r>
+            <w:r>
+              <w:rPr>
+                <w:noProof/>
+                <w:webHidden/>
+              </w:rPr>
+              <w:fldChar w:fldCharType="begin"/>
+            </w:r>
+            <w:r>
+              <w:rPr>
+                <w:noProof/>
+                <w:webHidden/>
+              </w:rPr>
+              <w:instrText xml:space="preserve"> PAGEREF _Toc11940778 \h </w:instrText>
+            </w:r>
+            <w:r>
+              <w:rPr>
+                <w:noProof/>
+                <w:webHidden/>
+              </w:rPr>
+            </w:r>
+            <w:r>
+              <w:rPr>
+                <w:noProof/>
+                <w:webHidden/>
+              </w:rPr>
+              <w:fldChar w:fldCharType="separate"/>
+            </w:r>
+            <w:r>
+              <w:rPr>
+                <w:noProof/>
+                <w:webHidden/>
+              </w:rPr>
+              <w:t>12</w:t>
             </w:r>
             <w:r>
               <w:rPr>
@@ -2265,13 +2624,13 @@
               <w:lang w:eastAsia="pt-BR"/>
             </w:rPr>
           </w:pPr>
-          <w:hyperlink w:anchor="_Toc5264926" w:history="1">
+          <w:hyperlink w:anchor="_Toc11940779" w:history="1">
             <w:r>
               <w:rPr>
                 <w:rStyle w:val="Hyperlink"/>
                 <w:noProof/>
               </w:rPr>
-              <w:t>1.3-</w:t>
+              <w:t>1.4-</w:t>
             </w:r>
             <w:r>
               <w:rPr>
@@ -2286,7 +2645,7 @@
                 <w:rStyle w:val="Hyperlink"/>
                 <w:noProof/>
               </w:rPr>
-              <w:t>Objetivo</w:t>
+              <w:t>Análise de Concorrência</w:t>
             </w:r>
             <w:r>
               <w:rPr>
@@ -2307,7 +2666,7 @@
                 <w:noProof/>
                 <w:webHidden/>
               </w:rPr>
-              <w:instrText xml:space="preserve"> PAGEREF _Toc5264926 \h </w:instrText>
+              <w:instrText xml:space="preserve"> PAGEREF _Toc11940779 \h </w:instrText>
             </w:r>
             <w:r>
               <w:rPr>
@@ -2327,179 +2686,7 @@
                 <w:noProof/>
                 <w:webHidden/>
               </w:rPr>
-              <w:t>11</w:t>
-            </w:r>
-            <w:r>
-              <w:rPr>
-                <w:noProof/>
-                <w:webHidden/>
-              </w:rPr>
-              <w:fldChar w:fldCharType="end"/>
-            </w:r>
-          </w:hyperlink>
-        </w:p>
-        <w:p>
-          <w:pPr>
-            <w:pStyle w:val="Sumrio3"/>
-            <w:tabs>
-              <w:tab w:val="left" w:pos="1320"/>
-              <w:tab w:val="right" w:leader="dot" w:pos="8494"/>
-            </w:tabs>
-            <w:rPr>
-              <w:rFonts w:eastAsiaTheme="minorEastAsia"/>
-              <w:noProof/>
-              <w:lang w:eastAsia="pt-BR"/>
-            </w:rPr>
-          </w:pPr>
-          <w:hyperlink w:anchor="_Toc5264927" w:history="1">
-            <w:r>
-              <w:rPr>
-                <w:rStyle w:val="Hyperlink"/>
-                <w:noProof/>
-              </w:rPr>
-              <w:t xml:space="preserve">1.3.1- </w:t>
-            </w:r>
-            <w:r>
-              <w:rPr>
-                <w:rFonts w:eastAsiaTheme="minorEastAsia"/>
-                <w:noProof/>
-                <w:lang w:eastAsia="pt-BR"/>
-              </w:rPr>
-              <w:tab/>
-            </w:r>
-            <w:r>
-              <w:rPr>
-                <w:rStyle w:val="Hyperlink"/>
-                <w:noProof/>
-              </w:rPr>
-              <w:t>Geral</w:t>
-            </w:r>
-            <w:r>
-              <w:rPr>
-                <w:noProof/>
-                <w:webHidden/>
-              </w:rPr>
-              <w:tab/>
-            </w:r>
-            <w:r>
-              <w:rPr>
-                <w:noProof/>
-                <w:webHidden/>
-              </w:rPr>
-              <w:fldChar w:fldCharType="begin"/>
-            </w:r>
-            <w:r>
-              <w:rPr>
-                <w:noProof/>
-                <w:webHidden/>
-              </w:rPr>
-              <w:instrText xml:space="preserve"> PAGEREF _Toc5264927 \h </w:instrText>
-            </w:r>
-            <w:r>
-              <w:rPr>
-                <w:noProof/>
-                <w:webHidden/>
-              </w:rPr>
-            </w:r>
-            <w:r>
-              <w:rPr>
-                <w:noProof/>
-                <w:webHidden/>
-              </w:rPr>
-              <w:fldChar w:fldCharType="separate"/>
-            </w:r>
-            <w:r>
-              <w:rPr>
-                <w:noProof/>
-                <w:webHidden/>
-              </w:rPr>
-              <w:t>12</w:t>
-            </w:r>
-            <w:r>
-              <w:rPr>
-                <w:noProof/>
-                <w:webHidden/>
-              </w:rPr>
-              <w:fldChar w:fldCharType="end"/>
-            </w:r>
-          </w:hyperlink>
-        </w:p>
-        <w:p>
-          <w:pPr>
-            <w:pStyle w:val="Sumrio3"/>
-            <w:tabs>
-              <w:tab w:val="left" w:pos="1320"/>
-              <w:tab w:val="right" w:leader="dot" w:pos="8494"/>
-            </w:tabs>
-            <w:rPr>
-              <w:rFonts w:eastAsiaTheme="minorEastAsia"/>
-              <w:noProof/>
-              <w:lang w:eastAsia="pt-BR"/>
-            </w:rPr>
-          </w:pPr>
-          <w:hyperlink w:anchor="_Toc5264928" w:history="1">
-            <w:r>
-              <w:rPr>
-                <w:rStyle w:val="Hyperlink"/>
-                <w:noProof/>
-              </w:rPr>
-              <w:t xml:space="preserve">1.3.2-  </w:t>
-            </w:r>
-            <w:r>
-              <w:rPr>
-                <w:rFonts w:eastAsiaTheme="minorEastAsia"/>
-                <w:noProof/>
-                <w:lang w:eastAsia="pt-BR"/>
-              </w:rPr>
-              <w:tab/>
-            </w:r>
-            <w:r>
-              <w:rPr>
-                <w:rStyle w:val="Hyperlink"/>
-                <w:noProof/>
-              </w:rPr>
-              <w:t>Específico</w:t>
-            </w:r>
-            <w:r>
-              <w:rPr>
-                <w:noProof/>
-                <w:webHidden/>
-              </w:rPr>
-              <w:tab/>
-            </w:r>
-            <w:r>
-              <w:rPr>
-                <w:noProof/>
-                <w:webHidden/>
-              </w:rPr>
-              <w:fldChar w:fldCharType="begin"/>
-            </w:r>
-            <w:r>
-              <w:rPr>
-                <w:noProof/>
-                <w:webHidden/>
-              </w:rPr>
-              <w:instrText xml:space="preserve"> PAGEREF _Toc5264928 \h </w:instrText>
-            </w:r>
-            <w:r>
-              <w:rPr>
-                <w:noProof/>
-                <w:webHidden/>
-              </w:rPr>
-            </w:r>
-            <w:r>
-              <w:rPr>
-                <w:noProof/>
-                <w:webHidden/>
-              </w:rPr>
-              <w:fldChar w:fldCharType="separate"/>
-            </w:r>
-            <w:r>
-              <w:rPr>
-                <w:noProof/>
-                <w:webHidden/>
-              </w:rPr>
-              <w:t>12</w:t>
+              <w:t>13</w:t>
             </w:r>
             <w:r>
               <w:rPr>
@@ -2523,13 +2710,13 @@
               <w:lang w:eastAsia="pt-BR"/>
             </w:rPr>
           </w:pPr>
-          <w:hyperlink w:anchor="_Toc5264929" w:history="1">
+          <w:hyperlink w:anchor="_Toc11940780" w:history="1">
             <w:r>
               <w:rPr>
                 <w:rStyle w:val="Hyperlink"/>
                 <w:noProof/>
               </w:rPr>
-              <w:t>1.4-</w:t>
+              <w:t>1.5-</w:t>
             </w:r>
             <w:r>
               <w:rPr>
@@ -2544,7 +2731,7 @@
                 <w:rStyle w:val="Hyperlink"/>
                 <w:noProof/>
               </w:rPr>
-              <w:t>Análise de Concorrência</w:t>
+              <w:t>Estrutura do Trabalho</w:t>
             </w:r>
             <w:r>
               <w:rPr>
@@ -2565,7 +2752,7 @@
                 <w:noProof/>
                 <w:webHidden/>
               </w:rPr>
-              <w:instrText xml:space="preserve"> PAGEREF _Toc5264929 \h </w:instrText>
+              <w:instrText xml:space="preserve"> PAGEREF _Toc11940780 \h </w:instrText>
             </w:r>
             <w:r>
               <w:rPr>
@@ -2585,7 +2772,77 @@
                 <w:noProof/>
                 <w:webHidden/>
               </w:rPr>
-              <w:t>13</w:t>
+              <w:t>14</w:t>
+            </w:r>
+            <w:r>
+              <w:rPr>
+                <w:noProof/>
+                <w:webHidden/>
+              </w:rPr>
+              <w:fldChar w:fldCharType="end"/>
+            </w:r>
+          </w:hyperlink>
+        </w:p>
+        <w:p>
+          <w:pPr>
+            <w:pStyle w:val="Sumrio1"/>
+            <w:tabs>
+              <w:tab w:val="right" w:leader="dot" w:pos="8494"/>
+            </w:tabs>
+            <w:rPr>
+              <w:rFonts w:eastAsiaTheme="minorEastAsia"/>
+              <w:noProof/>
+              <w:lang w:eastAsia="pt-BR"/>
+            </w:rPr>
+          </w:pPr>
+          <w:hyperlink w:anchor="_Toc11940781" w:history="1">
+            <w:r>
+              <w:rPr>
+                <w:rStyle w:val="Hyperlink"/>
+                <w:noProof/>
+              </w:rPr>
+              <w:t>2- Revisão da literatura</w:t>
+            </w:r>
+            <w:r>
+              <w:rPr>
+                <w:noProof/>
+                <w:webHidden/>
+              </w:rPr>
+              <w:tab/>
+            </w:r>
+            <w:r>
+              <w:rPr>
+                <w:noProof/>
+                <w:webHidden/>
+              </w:rPr>
+              <w:fldChar w:fldCharType="begin"/>
+            </w:r>
+            <w:r>
+              <w:rPr>
+                <w:noProof/>
+                <w:webHidden/>
+              </w:rPr>
+              <w:instrText xml:space="preserve"> PAGEREF _Toc11940781 \h </w:instrText>
+            </w:r>
+            <w:r>
+              <w:rPr>
+                <w:noProof/>
+                <w:webHidden/>
+              </w:rPr>
+            </w:r>
+            <w:r>
+              <w:rPr>
+                <w:noProof/>
+                <w:webHidden/>
+              </w:rPr>
+              <w:fldChar w:fldCharType="separate"/>
+            </w:r>
+            <w:r>
+              <w:rPr>
+                <w:noProof/>
+                <w:webHidden/>
+              </w:rPr>
+              <w:t>15</w:t>
             </w:r>
             <w:r>
               <w:rPr>
@@ -2609,13 +2866,13 @@
               <w:lang w:eastAsia="pt-BR"/>
             </w:rPr>
           </w:pPr>
-          <w:hyperlink w:anchor="_Toc5264930" w:history="1">
+          <w:hyperlink w:anchor="_Toc11940782" w:history="1">
             <w:r>
               <w:rPr>
                 <w:rStyle w:val="Hyperlink"/>
                 <w:noProof/>
               </w:rPr>
-              <w:t>1.5-</w:t>
+              <w:t>2.1-</w:t>
             </w:r>
             <w:r>
               <w:rPr>
@@ -2630,7 +2887,7 @@
                 <w:rStyle w:val="Hyperlink"/>
                 <w:noProof/>
               </w:rPr>
-              <w:t>Estrutura do Trabalho</w:t>
+              <w:t>Engenharia de Software</w:t>
             </w:r>
             <w:r>
               <w:rPr>
@@ -2651,7 +2908,7 @@
                 <w:noProof/>
                 <w:webHidden/>
               </w:rPr>
-              <w:instrText xml:space="preserve"> PAGEREF _Toc5264930 \h </w:instrText>
+              <w:instrText xml:space="preserve"> PAGEREF _Toc11940782 \h </w:instrText>
             </w:r>
             <w:r>
               <w:rPr>
@@ -2671,77 +2928,7 @@
                 <w:noProof/>
                 <w:webHidden/>
               </w:rPr>
-              <w:t>14</w:t>
-            </w:r>
-            <w:r>
-              <w:rPr>
-                <w:noProof/>
-                <w:webHidden/>
-              </w:rPr>
-              <w:fldChar w:fldCharType="end"/>
-            </w:r>
-          </w:hyperlink>
-        </w:p>
-        <w:p>
-          <w:pPr>
-            <w:pStyle w:val="Sumrio1"/>
-            <w:tabs>
-              <w:tab w:val="right" w:leader="dot" w:pos="8494"/>
-            </w:tabs>
-            <w:rPr>
-              <w:rFonts w:eastAsiaTheme="minorEastAsia"/>
-              <w:noProof/>
-              <w:lang w:eastAsia="pt-BR"/>
-            </w:rPr>
-          </w:pPr>
-          <w:hyperlink w:anchor="_Toc5264931" w:history="1">
-            <w:r>
-              <w:rPr>
-                <w:rStyle w:val="Hyperlink"/>
-                <w:noProof/>
-              </w:rPr>
-              <w:t>2- Revisão da literatura</w:t>
-            </w:r>
-            <w:r>
-              <w:rPr>
-                <w:noProof/>
-                <w:webHidden/>
-              </w:rPr>
-              <w:tab/>
-            </w:r>
-            <w:r>
-              <w:rPr>
-                <w:noProof/>
-                <w:webHidden/>
-              </w:rPr>
-              <w:fldChar w:fldCharType="begin"/>
-            </w:r>
-            <w:r>
-              <w:rPr>
-                <w:noProof/>
-                <w:webHidden/>
-              </w:rPr>
-              <w:instrText xml:space="preserve"> PAGEREF _Toc5264931 \h </w:instrText>
-            </w:r>
-            <w:r>
-              <w:rPr>
-                <w:noProof/>
-                <w:webHidden/>
-              </w:rPr>
-            </w:r>
-            <w:r>
-              <w:rPr>
-                <w:noProof/>
-                <w:webHidden/>
-              </w:rPr>
-              <w:fldChar w:fldCharType="separate"/>
-            </w:r>
-            <w:r>
-              <w:rPr>
-                <w:noProof/>
-                <w:webHidden/>
-              </w:rPr>
-              <w:t>14</w:t>
+              <w:t>15</w:t>
             </w:r>
             <w:r>
               <w:rPr>
@@ -2765,13 +2952,13 @@
               <w:lang w:eastAsia="pt-BR"/>
             </w:rPr>
           </w:pPr>
-          <w:hyperlink w:anchor="_Toc5264932" w:history="1">
+          <w:hyperlink w:anchor="_Toc11940783" w:history="1">
             <w:r>
               <w:rPr>
                 <w:rStyle w:val="Hyperlink"/>
                 <w:noProof/>
               </w:rPr>
-              <w:t>2.1-</w:t>
+              <w:t>2.2-</w:t>
             </w:r>
             <w:r>
               <w:rPr>
@@ -2786,7 +2973,7 @@
                 <w:rStyle w:val="Hyperlink"/>
                 <w:noProof/>
               </w:rPr>
-              <w:t>Engenharia de Software</w:t>
+              <w:t>Banco de Dados</w:t>
             </w:r>
             <w:r>
               <w:rPr>
@@ -2807,7 +2994,7 @@
                 <w:noProof/>
                 <w:webHidden/>
               </w:rPr>
-              <w:instrText xml:space="preserve"> PAGEREF _Toc5264932 \h </w:instrText>
+              <w:instrText xml:space="preserve"> PAGEREF _Toc11940783 \h </w:instrText>
             </w:r>
             <w:r>
               <w:rPr>
@@ -2827,7 +3014,7 @@
                 <w:noProof/>
                 <w:webHidden/>
               </w:rPr>
-              <w:t>14</w:t>
+              <w:t>15</w:t>
             </w:r>
             <w:r>
               <w:rPr>
@@ -2851,13 +3038,13 @@
               <w:lang w:eastAsia="pt-BR"/>
             </w:rPr>
           </w:pPr>
-          <w:hyperlink w:anchor="_Toc5264933" w:history="1">
+          <w:hyperlink w:anchor="_Toc11940784" w:history="1">
             <w:r>
               <w:rPr>
                 <w:rStyle w:val="Hyperlink"/>
                 <w:noProof/>
               </w:rPr>
-              <w:t>2.2-</w:t>
+              <w:t>2.3-</w:t>
             </w:r>
             <w:r>
               <w:rPr>
@@ -2872,7 +3059,7 @@
                 <w:rStyle w:val="Hyperlink"/>
                 <w:noProof/>
               </w:rPr>
-              <w:t>Banco de Dados</w:t>
+              <w:t>Análise de Requisitos</w:t>
             </w:r>
             <w:r>
               <w:rPr>
@@ -2893,7 +3080,7 @@
                 <w:noProof/>
                 <w:webHidden/>
               </w:rPr>
-              <w:instrText xml:space="preserve"> PAGEREF _Toc5264933 \h </w:instrText>
+              <w:instrText xml:space="preserve"> PAGEREF _Toc11940784 \h </w:instrText>
             </w:r>
             <w:r>
               <w:rPr>
@@ -2913,7 +3100,7 @@
                 <w:noProof/>
                 <w:webHidden/>
               </w:rPr>
-              <w:t>14</w:t>
+              <w:t>16</w:t>
             </w:r>
             <w:r>
               <w:rPr>
@@ -2926,9 +3113,9 @@
         </w:p>
         <w:p>
           <w:pPr>
-            <w:pStyle w:val="Sumrio2"/>
+            <w:pStyle w:val="Sumrio1"/>
             <w:tabs>
-              <w:tab w:val="left" w:pos="880"/>
+              <w:tab w:val="left" w:pos="440"/>
               <w:tab w:val="right" w:leader="dot" w:pos="8494"/>
             </w:tabs>
             <w:rPr>
@@ -2937,13 +3124,13 @@
               <w:lang w:eastAsia="pt-BR"/>
             </w:rPr>
           </w:pPr>
-          <w:hyperlink w:anchor="_Toc5264934" w:history="1">
+          <w:hyperlink w:anchor="_Toc11940785" w:history="1">
             <w:r>
               <w:rPr>
                 <w:rStyle w:val="Hyperlink"/>
                 <w:noProof/>
               </w:rPr>
-              <w:t>2.3-</w:t>
+              <w:t>3-</w:t>
             </w:r>
             <w:r>
               <w:rPr>
@@ -2958,7 +3145,7 @@
                 <w:rStyle w:val="Hyperlink"/>
                 <w:noProof/>
               </w:rPr>
-              <w:t>Análise de Requisitos</w:t>
+              <w:t>Projeto Lógico</w:t>
             </w:r>
             <w:r>
               <w:rPr>
@@ -2979,7 +3166,7 @@
                 <w:noProof/>
                 <w:webHidden/>
               </w:rPr>
-              <w:instrText xml:space="preserve"> PAGEREF _Toc5264934 \h </w:instrText>
+              <w:instrText xml:space="preserve"> PAGEREF _Toc11940785 \h </w:instrText>
             </w:r>
             <w:r>
               <w:rPr>
@@ -2999,7 +3186,7 @@
                 <w:noProof/>
                 <w:webHidden/>
               </w:rPr>
-              <w:t>15</w:t>
+              <w:t>17</w:t>
             </w:r>
             <w:r>
               <w:rPr>
@@ -3014,6 +3201,7 @@
           <w:pPr>
             <w:pStyle w:val="Sumrio1"/>
             <w:tabs>
+              <w:tab w:val="left" w:pos="440"/>
               <w:tab w:val="right" w:leader="dot" w:pos="8494"/>
             </w:tabs>
             <w:rPr>
@@ -3022,23 +3210,38 @@
               <w:lang w:eastAsia="pt-BR"/>
             </w:rPr>
           </w:pPr>
-          <w:hyperlink w:anchor="_Toc5264935" w:history="1">
+          <w:hyperlink w:anchor="_Toc11940786" w:history="1">
             <w:r>
               <w:rPr>
                 <w:rStyle w:val="Hyperlink"/>
                 <w:noProof/>
               </w:rPr>
-              <w:t>3- Projeto Lógico</w:t>
-            </w:r>
-            <w:r>
-              <w:rPr>
-                <w:noProof/>
-                <w:webHidden/>
+              <w:t>4-</w:t>
+            </w:r>
+            <w:r>
+              <w:rPr>
+                <w:rFonts w:eastAsiaTheme="minorEastAsia"/>
+                <w:noProof/>
+                <w:lang w:eastAsia="pt-BR"/>
               </w:rPr>
               <w:tab/>
             </w:r>
             <w:r>
               <w:rPr>
+                <w:rStyle w:val="Hyperlink"/>
+                <w:noProof/>
+              </w:rPr>
+              <w:t>Projeto Físico</w:t>
+            </w:r>
+            <w:r>
+              <w:rPr>
+                <w:noProof/>
+                <w:webHidden/>
+              </w:rPr>
+              <w:tab/>
+            </w:r>
+            <w:r>
+              <w:rPr>
                 <w:noProof/>
                 <w:webHidden/>
               </w:rPr>
@@ -3049,7 +3252,7 @@
                 <w:noProof/>
                 <w:webHidden/>
               </w:rPr>
-              <w:instrText xml:space="preserve"> PAGEREF _Toc5264935 \h </w:instrText>
+              <w:instrText xml:space="preserve"> PAGEREF _Toc11940786 \h </w:instrText>
             </w:r>
             <w:r>
               <w:rPr>
@@ -3069,77 +3272,7 @@
                 <w:noProof/>
                 <w:webHidden/>
               </w:rPr>
-              <w:t>16</w:t>
-            </w:r>
-            <w:r>
-              <w:rPr>
-                <w:noProof/>
-                <w:webHidden/>
-              </w:rPr>
-              <w:fldChar w:fldCharType="end"/>
-            </w:r>
-          </w:hyperlink>
-        </w:p>
-        <w:p>
-          <w:pPr>
-            <w:pStyle w:val="Sumrio1"/>
-            <w:tabs>
-              <w:tab w:val="right" w:leader="dot" w:pos="8494"/>
-            </w:tabs>
-            <w:rPr>
-              <w:rFonts w:eastAsiaTheme="minorEastAsia"/>
-              <w:noProof/>
-              <w:lang w:eastAsia="pt-BR"/>
-            </w:rPr>
-          </w:pPr>
-          <w:hyperlink w:anchor="_Toc5264936" w:history="1">
-            <w:r>
-              <w:rPr>
-                <w:rStyle w:val="Hyperlink"/>
-                <w:noProof/>
-              </w:rPr>
-              <w:t>4- Projeto Físico</w:t>
-            </w:r>
-            <w:r>
-              <w:rPr>
-                <w:noProof/>
-                <w:webHidden/>
-              </w:rPr>
-              <w:tab/>
-            </w:r>
-            <w:r>
-              <w:rPr>
-                <w:noProof/>
-                <w:webHidden/>
-              </w:rPr>
-              <w:fldChar w:fldCharType="begin"/>
-            </w:r>
-            <w:r>
-              <w:rPr>
-                <w:noProof/>
-                <w:webHidden/>
-              </w:rPr>
-              <w:instrText xml:space="preserve"> PAGEREF _Toc5264936 \h </w:instrText>
-            </w:r>
-            <w:r>
-              <w:rPr>
-                <w:noProof/>
-                <w:webHidden/>
-              </w:rPr>
-            </w:r>
-            <w:r>
-              <w:rPr>
-                <w:noProof/>
-                <w:webHidden/>
-              </w:rPr>
-              <w:fldChar w:fldCharType="separate"/>
-            </w:r>
-            <w:r>
-              <w:rPr>
-                <w:noProof/>
-                <w:webHidden/>
-              </w:rPr>
-              <w:t>16</w:t>
+              <w:t>18</w:t>
             </w:r>
             <w:r>
               <w:rPr>
@@ -3295,12 +3428,12 @@
           <w:numId w:val="3"/>
         </w:numPr>
       </w:pPr>
-      <w:bookmarkStart w:id="0" w:name="_Toc5264923"/>
+      <w:bookmarkStart w:id="1" w:name="_Toc11940773"/>
       <w:r>
         <w:lastRenderedPageBreak/>
         <w:t>Introdução</w:t>
       </w:r>
-      <w:bookmarkEnd w:id="0"/>
+      <w:bookmarkEnd w:id="1"/>
     </w:p>
     <w:p/>
     <w:p/>
@@ -3339,7 +3472,7 @@
           <w:numId w:val="4"/>
         </w:numPr>
       </w:pPr>
-      <w:bookmarkStart w:id="1" w:name="_Toc5264924"/>
+      <w:bookmarkStart w:id="2" w:name="_Toc11940774"/>
       <w:r>
         <w:lastRenderedPageBreak/>
         <w:t>Descrição do P</w:t>
@@ -3347,7 +3480,7 @@
       <w:r>
         <w:t>roblema</w:t>
       </w:r>
-      <w:bookmarkEnd w:id="1"/>
+      <w:bookmarkEnd w:id="2"/>
     </w:p>
     <w:p>
       <w:pPr>
@@ -3381,7 +3514,23 @@
         <w:jc w:val="both"/>
       </w:pPr>
       <w:r>
-        <w:t xml:space="preserve">O processo de decisão sobre a compra de componentes computacionais torna-se mais complicado a medida que certos conceitos computacionais como a diferença de placas mãe onboard e offboard e como isso afeta a necessidade de placa de vídeo por exemplo, que podem escapar de usuários mais leigos ao assunto. Também é necessário levar em consideração as capacidades dos componentes, onde </w:t>
+        <w:t xml:space="preserve">O processo de decisão sobre a compra de componentes computacionais torna-se mais complicado a medida que certos conceitos computacionais como a diferença de placas mãe </w:t>
+      </w:r>
+      <w:proofErr w:type="spellStart"/>
+      <w:r>
+        <w:t>onboard</w:t>
+      </w:r>
+      <w:proofErr w:type="spellEnd"/>
+      <w:r>
+        <w:t xml:space="preserve"> e </w:t>
+      </w:r>
+      <w:proofErr w:type="spellStart"/>
+      <w:r>
+        <w:t>offboard</w:t>
+      </w:r>
+      <w:proofErr w:type="spellEnd"/>
+      <w:r>
+        <w:t xml:space="preserve"> e como isso afeta a necessidade de placa de vídeo por exemplo, que podem escapar de usuários mais leigos ao assunto. Também é necessário levar em consideração as capacidades dos componentes, onde </w:t>
       </w:r>
       <w:r>
         <w:t>a divergência entre elas pode causar ineficiência do sistema como um todo.</w:t>
@@ -3429,7 +3578,7 @@
           <w:numId w:val="4"/>
         </w:numPr>
       </w:pPr>
-      <w:bookmarkStart w:id="2" w:name="_Toc5264925"/>
+      <w:bookmarkStart w:id="3" w:name="_Toc11940775"/>
       <w:r>
         <w:lastRenderedPageBreak/>
         <w:t>Solução P</w:t>
@@ -3437,7 +3586,7 @@
       <w:r>
         <w:t>roposta</w:t>
       </w:r>
-      <w:bookmarkEnd w:id="2"/>
+      <w:bookmarkEnd w:id="3"/>
     </w:p>
     <w:p/>
     <w:p>
@@ -3495,12 +3644,12 @@
           <w:numId w:val="4"/>
         </w:numPr>
       </w:pPr>
-      <w:bookmarkStart w:id="3" w:name="_Toc5264926"/>
+      <w:bookmarkStart w:id="4" w:name="_Toc11940776"/>
       <w:r>
         <w:lastRenderedPageBreak/>
         <w:t>Objetivo</w:t>
       </w:r>
-      <w:bookmarkEnd w:id="3"/>
+      <w:bookmarkEnd w:id="4"/>
     </w:p>
     <w:p/>
     <w:p>
@@ -3511,12 +3660,7 @@
         <w:t>Criar uma aplicação que possa dar suporte ao usuário no processo de compra de componentes para a montagem de um computador, tornando o processo mais confiável e ágil, visando ser útil para usuário leigos e avançados, pois como a computação avança de forma acelerada</w:t>
       </w:r>
       <w:r>
-        <w:t>, se torna muito difícil para qualquer um ter um conhecimento total e atualizado, logo essa plataforma informatizada tem como objetivo evoluir</w:t>
-      </w:r>
-      <w:bookmarkStart w:id="4" w:name="_GoBack"/>
-      <w:bookmarkEnd w:id="4"/>
-      <w:r>
-        <w:t xml:space="preserve"> a forma de se comprar um computador. </w:t>
+        <w:t xml:space="preserve">, se torna muito difícil para qualquer um ter um conhecimento total e atualizado, logo essa plataforma informatizada tem como objetivo evoluir a forma de se comprar um computador. </w:t>
       </w:r>
     </w:p>
     <w:p/>
@@ -3550,7 +3694,7 @@
       <w:pPr>
         <w:pStyle w:val="Ttulo3"/>
       </w:pPr>
-      <w:bookmarkStart w:id="5" w:name="_Toc5264927"/>
+      <w:bookmarkStart w:id="5" w:name="_Toc11940777"/>
       <w:r>
         <w:t xml:space="preserve">1.3.1- </w:t>
       </w:r>
@@ -3564,7 +3708,7 @@
       <w:pPr>
         <w:pStyle w:val="Ttulo3"/>
       </w:pPr>
-      <w:bookmarkStart w:id="6" w:name="_Toc5264928"/>
+      <w:bookmarkStart w:id="6" w:name="_Toc11940778"/>
       <w:r>
         <w:t xml:space="preserve">1.3.2-  </w:t>
       </w:r>
@@ -3614,7 +3758,7 @@
           <w:numId w:val="4"/>
         </w:numPr>
       </w:pPr>
-      <w:bookmarkStart w:id="7" w:name="_Toc5264929"/>
+      <w:bookmarkStart w:id="7" w:name="_Toc11940779"/>
       <w:r>
         <w:t>Análise de C</w:t>
       </w:r>
@@ -3664,17 +3808,20 @@
     <w:p/>
     <w:p/>
     <w:p/>
+    <w:p/>
+    <w:p/>
+    <w:p/>
     <w:p>
       <w:pPr>
         <w:pStyle w:val="Ttulo2"/>
-      </w:pPr>
-      <w:bookmarkStart w:id="8" w:name="_Toc5264930"/>
+        <w:numPr>
+          <w:ilvl w:val="1"/>
+          <w:numId w:val="4"/>
+        </w:numPr>
+      </w:pPr>
+      <w:bookmarkStart w:id="8" w:name="_Toc11940780"/>
       <w:r>
         <w:lastRenderedPageBreak/>
-        <w:t>1.5-</w:t>
-      </w:r>
-      <w:r>
-        <w:tab/>
         <w:t xml:space="preserve">Estrutura do </w:t>
       </w:r>
       <w:r>
@@ -3685,14 +3832,42 @@
       </w:r>
       <w:bookmarkEnd w:id="8"/>
     </w:p>
+    <w:p/>
+    <w:p/>
+    <w:p/>
+    <w:p/>
+    <w:p/>
+    <w:p/>
+    <w:p/>
+    <w:p/>
+    <w:p/>
+    <w:p/>
+    <w:p/>
+    <w:p/>
+    <w:p/>
+    <w:p/>
+    <w:p/>
+    <w:p/>
+    <w:p/>
+    <w:p/>
+    <w:p/>
+    <w:p/>
+    <w:p/>
+    <w:p/>
+    <w:p/>
+    <w:p/>
+    <w:p/>
+    <w:p/>
+    <w:p/>
     <w:p>
       <w:pPr>
         <w:pStyle w:val="Ttulo1"/>
       </w:pPr>
       <w:r>
+        <w:lastRenderedPageBreak/>
         <w:t xml:space="preserve">     </w:t>
       </w:r>
-      <w:bookmarkStart w:id="9" w:name="_Toc5264931"/>
+      <w:bookmarkStart w:id="9" w:name="_Toc11940781"/>
       <w:r>
         <w:t>2- Revisão da literatura</w:t>
       </w:r>
@@ -3702,7 +3877,7 @@
       <w:pPr>
         <w:pStyle w:val="Ttulo2"/>
       </w:pPr>
-      <w:bookmarkStart w:id="10" w:name="_Toc5264932"/>
+      <w:bookmarkStart w:id="10" w:name="_Toc11940782"/>
       <w:r>
         <w:t>2.1-</w:t>
       </w:r>
@@ -3716,7 +3891,7 @@
       <w:pPr>
         <w:pStyle w:val="Ttulo2"/>
       </w:pPr>
-      <w:bookmarkStart w:id="11" w:name="_Toc5264933"/>
+      <w:bookmarkStart w:id="11" w:name="_Toc11940783"/>
       <w:r>
         <w:t>2.2-</w:t>
       </w:r>
@@ -3752,11 +3927,13 @@
     <w:p/>
     <w:p/>
     <w:p/>
+    <w:p/>
+    <w:p/>
     <w:p>
       <w:pPr>
         <w:pStyle w:val="Ttulo2"/>
       </w:pPr>
-      <w:bookmarkStart w:id="12" w:name="_Toc5264934"/>
+      <w:bookmarkStart w:id="12" w:name="_Toc11940784"/>
       <w:r>
         <w:lastRenderedPageBreak/>
         <w:t>2.3-</w:t>
@@ -3800,37 +3977,164 @@
     <w:p>
       <w:pPr>
         <w:pStyle w:val="Ttulo1"/>
-      </w:pPr>
+        <w:numPr>
+          <w:ilvl w:val="0"/>
+          <w:numId w:val="5"/>
+        </w:numPr>
+      </w:pPr>
+      <w:bookmarkStart w:id="13" w:name="_Toc11940785"/>
       <w:r>
         <w:lastRenderedPageBreak/>
-        <w:t xml:space="preserve">     </w:t>
-      </w:r>
-      <w:bookmarkStart w:id="13" w:name="_Toc5264935"/>
-      <w:r>
-        <w:t>3- Projeto Lógico</w:t>
+        <w:t>Projeto Lógico</w:t>
       </w:r>
       <w:bookmarkEnd w:id="13"/>
     </w:p>
-    <w:p>
-      <w:r>
+    <w:p/>
+    <w:p/>
+    <w:p>
+      <w:r>
+        <w:rPr>
+          <w:noProof/>
+        </w:rPr>
+        <w:drawing>
+          <wp:inline distT="0" distB="0" distL="0" distR="0">
+            <wp:extent cx="5400675" cy="2990850"/>
+            <wp:effectExtent l="0" t="0" r="9525" b="0"/>
+            <wp:docPr id="1" name="Imagem 1"/>
+            <wp:cNvGraphicFramePr>
+              <a:graphicFrameLocks xmlns:a="http://schemas.openxmlformats.org/drawingml/2006/main" noChangeAspect="1"/>
+            </wp:cNvGraphicFramePr>
+            <a:graphic xmlns:a="http://schemas.openxmlformats.org/drawingml/2006/main">
+              <a:graphicData uri="http://schemas.openxmlformats.org/drawingml/2006/picture">
+                <pic:pic xmlns:pic="http://schemas.openxmlformats.org/drawingml/2006/picture">
+                  <pic:nvPicPr>
+                    <pic:cNvPr id="0" name="Picture 1"/>
+                    <pic:cNvPicPr>
+                      <a:picLocks noChangeAspect="1" noChangeArrowheads="1"/>
+                    </pic:cNvPicPr>
+                  </pic:nvPicPr>
+                  <pic:blipFill>
+                    <a:blip r:embed="rId8" cstate="print">
+                      <a:extLst>
+                        <a:ext uri="{28A0092B-C50C-407E-A947-70E740481C1C}">
+                          <a14:useLocalDpi xmlns:a14="http://schemas.microsoft.com/office/drawing/2010/main" val="0"/>
+                        </a:ext>
+                      </a:extLst>
+                    </a:blip>
+                    <a:srcRect/>
+                    <a:stretch>
+                      <a:fillRect/>
+                    </a:stretch>
+                  </pic:blipFill>
+                  <pic:spPr bwMode="auto">
+                    <a:xfrm>
+                      <a:off x="0" y="0"/>
+                      <a:ext cx="5400675" cy="2990850"/>
+                    </a:xfrm>
+                    <a:prstGeom prst="rect">
+                      <a:avLst/>
+                    </a:prstGeom>
+                    <a:noFill/>
+                    <a:ln>
+                      <a:noFill/>
+                    </a:ln>
+                  </pic:spPr>
+                </pic:pic>
+              </a:graphicData>
+            </a:graphic>
+          </wp:inline>
+        </w:drawing>
+      </w:r>
+    </w:p>
+    <w:p/>
+    <w:p/>
+    <w:p/>
+    <w:p>
+      <w:pPr>
+        <w:rPr>
+          <w:noProof/>
+        </w:rPr>
+      </w:pPr>
+    </w:p>
+    <w:p>
+      <w:r>
+        <w:rPr>
+          <w:noProof/>
+        </w:rPr>
+        <w:drawing>
+          <wp:inline distT="0" distB="0" distL="0" distR="0">
+            <wp:extent cx="4543425" cy="3621919"/>
+            <wp:effectExtent l="0" t="0" r="0" b="0"/>
+            <wp:docPr id="2" name="Imagem 2"/>
+            <wp:cNvGraphicFramePr>
+              <a:graphicFrameLocks xmlns:a="http://schemas.openxmlformats.org/drawingml/2006/main" noChangeAspect="1"/>
+            </wp:cNvGraphicFramePr>
+            <a:graphic xmlns:a="http://schemas.openxmlformats.org/drawingml/2006/main">
+              <a:graphicData uri="http://schemas.openxmlformats.org/drawingml/2006/picture">
+                <pic:pic xmlns:pic="http://schemas.openxmlformats.org/drawingml/2006/picture">
+                  <pic:nvPicPr>
+                    <pic:cNvPr id="0" name="Picture 2"/>
+                    <pic:cNvPicPr>
+                      <a:picLocks noChangeAspect="1" noChangeArrowheads="1"/>
+                    </pic:cNvPicPr>
+                  </pic:nvPicPr>
+                  <pic:blipFill>
+                    <a:blip r:embed="rId9">
+                      <a:extLst>
+                        <a:ext uri="{28A0092B-C50C-407E-A947-70E740481C1C}">
+                          <a14:useLocalDpi xmlns:a14="http://schemas.microsoft.com/office/drawing/2010/main" val="0"/>
+                        </a:ext>
+                      </a:extLst>
+                    </a:blip>
+                    <a:srcRect/>
+                    <a:stretch>
+                      <a:fillRect/>
+                    </a:stretch>
+                  </pic:blipFill>
+                  <pic:spPr bwMode="auto">
+                    <a:xfrm>
+                      <a:off x="0" y="0"/>
+                      <a:ext cx="4560205" cy="3635296"/>
+                    </a:xfrm>
+                    <a:prstGeom prst="rect">
+                      <a:avLst/>
+                    </a:prstGeom>
+                    <a:noFill/>
+                    <a:ln>
+                      <a:noFill/>
+                    </a:ln>
+                  </pic:spPr>
+                </pic:pic>
+              </a:graphicData>
+            </a:graphic>
+          </wp:inline>
+        </w:drawing>
+      </w:r>
+    </w:p>
+    <w:p>
+      <w:r>
+        <w:lastRenderedPageBreak/>
         <w:tab/>
       </w:r>
     </w:p>
     <w:p>
       <w:pPr>
         <w:pStyle w:val="Ttulo1"/>
-        <w:rPr>
-          <w:u w:val="single"/>
-        </w:rPr>
-      </w:pPr>
-      <w:r>
-        <w:t xml:space="preserve">     </w:t>
-      </w:r>
-      <w:bookmarkStart w:id="14" w:name="_Toc5264936"/>
-      <w:r>
-        <w:t>4- Projeto Físico</w:t>
+        <w:numPr>
+          <w:ilvl w:val="0"/>
+          <w:numId w:val="5"/>
+        </w:numPr>
+      </w:pPr>
+      <w:bookmarkStart w:id="14" w:name="_Toc11940786"/>
+      <w:r>
+        <w:t>Projeto Físico</w:t>
       </w:r>
       <w:bookmarkEnd w:id="14"/>
+    </w:p>
+    <w:p>
+      <w:pPr>
+        <w:pStyle w:val="PargrafodaLista"/>
+      </w:pPr>
     </w:p>
     <w:p/>
     <w:p/>
@@ -3966,7 +4270,7 @@
 </file>
 
 <file path=word/endnotes.xml><?xml version="1.0" encoding="utf-8"?>
-<w:endnotes xmlns:wpc="http://schemas.microsoft.com/office/word/2010/wordprocessingCanvas" xmlns:mc="http://schemas.openxmlformats.org/markup-compatibility/2006" xmlns:o="urn:schemas-microsoft-com:office:office" xmlns:r="http://schemas.openxmlformats.org/officeDocument/2006/relationships" xmlns:m="http://schemas.openxmlformats.org/officeDocument/2006/math" xmlns:v="urn:schemas-microsoft-com:vml" xmlns:wp14="http://schemas.microsoft.com/office/word/2010/wordprocessingDrawing" xmlns:wp="http://schemas.openxmlformats.org/drawingml/2006/wordprocessingDrawing" xmlns:w10="urn:schemas-microsoft-com:office:word" xmlns:w="http://schemas.openxmlformats.org/wordprocessingml/2006/main" xmlns:w14="http://schemas.microsoft.com/office/word/2010/wordml" xmlns:w15="http://schemas.microsoft.com/office/word/2012/wordml" xmlns:wpg="http://schemas.microsoft.com/office/word/2010/wordprocessingGroup" xmlns:wpi="http://schemas.microsoft.com/office/word/2010/wordprocessingInk" xmlns:wne="http://schemas.microsoft.com/office/word/2006/wordml" xmlns:wps="http://schemas.microsoft.com/office/word/2010/wordprocessingShape" mc:Ignorable="w14 w15 wp14">
+<w:endnotes xmlns:wpc="http://schemas.microsoft.com/office/word/2010/wordprocessingCanvas" xmlns:cx="http://schemas.microsoft.com/office/drawing/2014/chartex" xmlns:cx1="http://schemas.microsoft.com/office/drawing/2015/9/8/chartex" xmlns:cx2="http://schemas.microsoft.com/office/drawing/2015/10/21/chartex" xmlns:cx3="http://schemas.microsoft.com/office/drawing/2016/5/9/chartex" xmlns:cx4="http://schemas.microsoft.com/office/drawing/2016/5/10/chartex" xmlns:cx5="http://schemas.microsoft.com/office/drawing/2016/5/11/chartex" xmlns:cx6="http://schemas.microsoft.com/office/drawing/2016/5/12/chartex" xmlns:cx7="http://schemas.microsoft.com/office/drawing/2016/5/13/chartex" xmlns:cx8="http://schemas.microsoft.com/office/drawing/2016/5/14/chartex" xmlns:mc="http://schemas.openxmlformats.org/markup-compatibility/2006" xmlns:aink="http://schemas.microsoft.com/office/drawing/2016/ink" xmlns:am3d="http://schemas.microsoft.com/office/drawing/2017/model3d" xmlns:o="urn:schemas-microsoft-com:office:office" xmlns:r="http://schemas.openxmlformats.org/officeDocument/2006/relationships" xmlns:m="http://schemas.openxmlformats.org/officeDocument/2006/math" xmlns:v="urn:schemas-microsoft-com:vml" xmlns:wp14="http://schemas.microsoft.com/office/word/2010/wordprocessingDrawing" xmlns:wp="http://schemas.openxmlformats.org/drawingml/2006/wordprocessingDrawing" xmlns:w10="urn:schemas-microsoft-com:office:word" xmlns:w="http://schemas.openxmlformats.org/wordprocessingml/2006/main" xmlns:w14="http://schemas.microsoft.com/office/word/2010/wordml" xmlns:w15="http://schemas.microsoft.com/office/word/2012/wordml" xmlns:w16cid="http://schemas.microsoft.com/office/word/2016/wordml/cid" xmlns:w16se="http://schemas.microsoft.com/office/word/2015/wordml/symex" xmlns:wpg="http://schemas.microsoft.com/office/word/2010/wordprocessingGroup" xmlns:wpi="http://schemas.microsoft.com/office/word/2010/wordprocessingInk" xmlns:wne="http://schemas.microsoft.com/office/word/2006/wordml" xmlns:wps="http://schemas.microsoft.com/office/word/2010/wordprocessingShape" mc:Ignorable="w14 w15 w16se w16cid wp14">
   <w:endnote w:type="separator" w:id="-1">
     <w:p>
       <w:pPr>
@@ -3991,7 +4295,7 @@
 </file>
 
 <file path=word/footnotes.xml><?xml version="1.0" encoding="utf-8"?>
-<w:footnotes xmlns:wpc="http://schemas.microsoft.com/office/word/2010/wordprocessingCanvas" xmlns:mc="http://schemas.openxmlformats.org/markup-compatibility/2006" xmlns:o="urn:schemas-microsoft-com:office:office" xmlns:r="http://schemas.openxmlformats.org/officeDocument/2006/relationships" xmlns:m="http://schemas.openxmlformats.org/officeDocument/2006/math" xmlns:v="urn:schemas-microsoft-com:vml" xmlns:wp14="http://schemas.microsoft.com/office/word/2010/wordprocessingDrawing" xmlns:wp="http://schemas.openxmlformats.org/drawingml/2006/wordprocessingDrawing" xmlns:w10="urn:schemas-microsoft-com:office:word" xmlns:w="http://schemas.openxmlformats.org/wordprocessingml/2006/main" xmlns:w14="http://schemas.microsoft.com/office/word/2010/wordml" xmlns:w15="http://schemas.microsoft.com/office/word/2012/wordml" xmlns:wpg="http://schemas.microsoft.com/office/word/2010/wordprocessingGroup" xmlns:wpi="http://schemas.microsoft.com/office/word/2010/wordprocessingInk" xmlns:wne="http://schemas.microsoft.com/office/word/2006/wordml" xmlns:wps="http://schemas.microsoft.com/office/word/2010/wordprocessingShape" mc:Ignorable="w14 w15 wp14">
+<w:footnotes xmlns:wpc="http://schemas.microsoft.com/office/word/2010/wordprocessingCanvas" xmlns:cx="http://schemas.microsoft.com/office/drawing/2014/chartex" xmlns:cx1="http://schemas.microsoft.com/office/drawing/2015/9/8/chartex" xmlns:cx2="http://schemas.microsoft.com/office/drawing/2015/10/21/chartex" xmlns:cx3="http://schemas.microsoft.com/office/drawing/2016/5/9/chartex" xmlns:cx4="http://schemas.microsoft.com/office/drawing/2016/5/10/chartex" xmlns:cx5="http://schemas.microsoft.com/office/drawing/2016/5/11/chartex" xmlns:cx6="http://schemas.microsoft.com/office/drawing/2016/5/12/chartex" xmlns:cx7="http://schemas.microsoft.com/office/drawing/2016/5/13/chartex" xmlns:cx8="http://schemas.microsoft.com/office/drawing/2016/5/14/chartex" xmlns:mc="http://schemas.openxmlformats.org/markup-compatibility/2006" xmlns:aink="http://schemas.microsoft.com/office/drawing/2016/ink" xmlns:am3d="http://schemas.microsoft.com/office/drawing/2017/model3d" xmlns:o="urn:schemas-microsoft-com:office:office" xmlns:r="http://schemas.openxmlformats.org/officeDocument/2006/relationships" xmlns:m="http://schemas.openxmlformats.org/officeDocument/2006/math" xmlns:v="urn:schemas-microsoft-com:vml" xmlns:wp14="http://schemas.microsoft.com/office/word/2010/wordprocessingDrawing" xmlns:wp="http://schemas.openxmlformats.org/drawingml/2006/wordprocessingDrawing" xmlns:w10="urn:schemas-microsoft-com:office:word" xmlns:w="http://schemas.openxmlformats.org/wordprocessingml/2006/main" xmlns:w14="http://schemas.microsoft.com/office/word/2010/wordml" xmlns:w15="http://schemas.microsoft.com/office/word/2012/wordml" xmlns:w16cid="http://schemas.microsoft.com/office/word/2016/wordml/cid" xmlns:w16se="http://schemas.microsoft.com/office/word/2015/wordml/symex" xmlns:wpg="http://schemas.microsoft.com/office/word/2010/wordprocessingGroup" xmlns:wpi="http://schemas.microsoft.com/office/word/2010/wordprocessingInk" xmlns:wne="http://schemas.microsoft.com/office/word/2006/wordml" xmlns:wps="http://schemas.microsoft.com/office/word/2010/wordprocessingShape" mc:Ignorable="w14 w15 w16se w16cid wp14">
   <w:footnote w:type="separator" w:id="-1">
     <w:p>
       <w:pPr>
@@ -4016,8 +4320,8 @@
 </file>
 
 <file path=word/numbering.xml><?xml version="1.0" encoding="utf-8"?>
-<w:numbering xmlns:wpc="http://schemas.microsoft.com/office/word/2010/wordprocessingCanvas" xmlns:mc="http://schemas.openxmlformats.org/markup-compatibility/2006" xmlns:o="urn:schemas-microsoft-com:office:office" xmlns:r="http://schemas.openxmlformats.org/officeDocument/2006/relationships" xmlns:m="http://schemas.openxmlformats.org/officeDocument/2006/math" xmlns:v="urn:schemas-microsoft-com:vml" xmlns:wp14="http://schemas.microsoft.com/office/word/2010/wordprocessingDrawing" xmlns:wp="http://schemas.openxmlformats.org/drawingml/2006/wordprocessingDrawing" xmlns:w10="urn:schemas-microsoft-com:office:word" xmlns:w="http://schemas.openxmlformats.org/wordprocessingml/2006/main" xmlns:w14="http://schemas.microsoft.com/office/word/2010/wordml" xmlns:w15="http://schemas.microsoft.com/office/word/2012/wordml" xmlns:wpg="http://schemas.microsoft.com/office/word/2010/wordprocessingGroup" xmlns:wpi="http://schemas.microsoft.com/office/word/2010/wordprocessingInk" xmlns:wne="http://schemas.microsoft.com/office/word/2006/wordml" xmlns:wps="http://schemas.microsoft.com/office/word/2010/wordprocessingShape" mc:Ignorable="w14 w15 wp14">
-  <w:abstractNum w:abstractNumId="0">
+<w:numbering xmlns:wpc="http://schemas.microsoft.com/office/word/2010/wordprocessingCanvas" xmlns:cx="http://schemas.microsoft.com/office/drawing/2014/chartex" xmlns:cx1="http://schemas.microsoft.com/office/drawing/2015/9/8/chartex" xmlns:cx2="http://schemas.microsoft.com/office/drawing/2015/10/21/chartex" xmlns:cx3="http://schemas.microsoft.com/office/drawing/2016/5/9/chartex" xmlns:cx4="http://schemas.microsoft.com/office/drawing/2016/5/10/chartex" xmlns:cx5="http://schemas.microsoft.com/office/drawing/2016/5/11/chartex" xmlns:cx6="http://schemas.microsoft.com/office/drawing/2016/5/12/chartex" xmlns:cx7="http://schemas.microsoft.com/office/drawing/2016/5/13/chartex" xmlns:cx8="http://schemas.microsoft.com/office/drawing/2016/5/14/chartex" xmlns:mc="http://schemas.openxmlformats.org/markup-compatibility/2006" xmlns:aink="http://schemas.microsoft.com/office/drawing/2016/ink" xmlns:am3d="http://schemas.microsoft.com/office/drawing/2017/model3d" xmlns:o="urn:schemas-microsoft-com:office:office" xmlns:r="http://schemas.openxmlformats.org/officeDocument/2006/relationships" xmlns:m="http://schemas.openxmlformats.org/officeDocument/2006/math" xmlns:v="urn:schemas-microsoft-com:vml" xmlns:wp14="http://schemas.microsoft.com/office/word/2010/wordprocessingDrawing" xmlns:wp="http://schemas.openxmlformats.org/drawingml/2006/wordprocessingDrawing" xmlns:w10="urn:schemas-microsoft-com:office:word" xmlns:w="http://schemas.openxmlformats.org/wordprocessingml/2006/main" xmlns:w14="http://schemas.microsoft.com/office/word/2010/wordml" xmlns:w15="http://schemas.microsoft.com/office/word/2012/wordml" xmlns:w16cid="http://schemas.microsoft.com/office/word/2016/wordml/cid" xmlns:w16se="http://schemas.microsoft.com/office/word/2015/wordml/symex" xmlns:wpg="http://schemas.microsoft.com/office/word/2010/wordprocessingGroup" xmlns:wpi="http://schemas.microsoft.com/office/word/2010/wordprocessingInk" xmlns:wne="http://schemas.microsoft.com/office/word/2006/wordml" xmlns:wps="http://schemas.microsoft.com/office/word/2010/wordprocessingShape" mc:Ignorable="w14 w15 w16se w16cid wp14">
+  <w:abstractNum w:abstractNumId="0" w15:restartNumberingAfterBreak="0">
     <w:nsid w:val="02313B9E"/>
     <w:multiLevelType w:val="hybridMultilevel"/>
     <w:tmpl w:val="D324AF68"/>
@@ -4106,7 +4410,7 @@
       </w:pPr>
     </w:lvl>
   </w:abstractNum>
-  <w:abstractNum w:abstractNumId="1">
+  <w:abstractNum w:abstractNumId="1" w15:restartNumberingAfterBreak="0">
     <w:nsid w:val="17252495"/>
     <w:multiLevelType w:val="multilevel"/>
     <w:tmpl w:val="4D66D048"/>
@@ -4219,7 +4523,7 @@
       </w:rPr>
     </w:lvl>
   </w:abstractNum>
-  <w:abstractNum w:abstractNumId="2">
+  <w:abstractNum w:abstractNumId="2" w15:restartNumberingAfterBreak="0">
     <w:nsid w:val="3FD2168D"/>
     <w:multiLevelType w:val="hybridMultilevel"/>
     <w:tmpl w:val="88F8F6DE"/>
@@ -4308,7 +4612,7 @@
       </w:pPr>
     </w:lvl>
   </w:abstractNum>
-  <w:abstractNum w:abstractNumId="3">
+  <w:abstractNum w:abstractNumId="3" w15:restartNumberingAfterBreak="0">
     <w:nsid w:val="640307D0"/>
     <w:multiLevelType w:val="hybridMultilevel"/>
     <w:tmpl w:val="99D85A24"/>
@@ -4394,6 +4698,95 @@
       <w:lvlJc w:val="right"/>
       <w:pPr>
         <w:ind w:left="6840" w:hanging="180"/>
+      </w:pPr>
+    </w:lvl>
+  </w:abstractNum>
+  <w:abstractNum w:abstractNumId="4" w15:restartNumberingAfterBreak="0">
+    <w:nsid w:val="6FCB079E"/>
+    <w:multiLevelType w:val="hybridMultilevel"/>
+    <w:tmpl w:val="5E80B200"/>
+    <w:lvl w:ilvl="0" w:tplc="A46C5EA6">
+      <w:start w:val="3"/>
+      <w:numFmt w:val="decimal"/>
+      <w:lvlText w:val="%1-"/>
+      <w:lvlJc w:val="left"/>
+      <w:pPr>
+        <w:ind w:left="720" w:hanging="360"/>
+      </w:pPr>
+      <w:rPr>
+        <w:rFonts w:hint="default"/>
+      </w:rPr>
+    </w:lvl>
+    <w:lvl w:ilvl="1" w:tplc="04160019" w:tentative="1">
+      <w:start w:val="1"/>
+      <w:numFmt w:val="lowerLetter"/>
+      <w:lvlText w:val="%2."/>
+      <w:lvlJc w:val="left"/>
+      <w:pPr>
+        <w:ind w:left="1440" w:hanging="360"/>
+      </w:pPr>
+    </w:lvl>
+    <w:lvl w:ilvl="2" w:tplc="0416001B" w:tentative="1">
+      <w:start w:val="1"/>
+      <w:numFmt w:val="lowerRoman"/>
+      <w:lvlText w:val="%3."/>
+      <w:lvlJc w:val="right"/>
+      <w:pPr>
+        <w:ind w:left="2160" w:hanging="180"/>
+      </w:pPr>
+    </w:lvl>
+    <w:lvl w:ilvl="3" w:tplc="0416000F" w:tentative="1">
+      <w:start w:val="1"/>
+      <w:numFmt w:val="decimal"/>
+      <w:lvlText w:val="%4."/>
+      <w:lvlJc w:val="left"/>
+      <w:pPr>
+        <w:ind w:left="2880" w:hanging="360"/>
+      </w:pPr>
+    </w:lvl>
+    <w:lvl w:ilvl="4" w:tplc="04160019" w:tentative="1">
+      <w:start w:val="1"/>
+      <w:numFmt w:val="lowerLetter"/>
+      <w:lvlText w:val="%5."/>
+      <w:lvlJc w:val="left"/>
+      <w:pPr>
+        <w:ind w:left="3600" w:hanging="360"/>
+      </w:pPr>
+    </w:lvl>
+    <w:lvl w:ilvl="5" w:tplc="0416001B" w:tentative="1">
+      <w:start w:val="1"/>
+      <w:numFmt w:val="lowerRoman"/>
+      <w:lvlText w:val="%6."/>
+      <w:lvlJc w:val="right"/>
+      <w:pPr>
+        <w:ind w:left="4320" w:hanging="180"/>
+      </w:pPr>
+    </w:lvl>
+    <w:lvl w:ilvl="6" w:tplc="0416000F" w:tentative="1">
+      <w:start w:val="1"/>
+      <w:numFmt w:val="decimal"/>
+      <w:lvlText w:val="%7."/>
+      <w:lvlJc w:val="left"/>
+      <w:pPr>
+        <w:ind w:left="5040" w:hanging="360"/>
+      </w:pPr>
+    </w:lvl>
+    <w:lvl w:ilvl="7" w:tplc="04160019" w:tentative="1">
+      <w:start w:val="1"/>
+      <w:numFmt w:val="lowerLetter"/>
+      <w:lvlText w:val="%8."/>
+      <w:lvlJc w:val="left"/>
+      <w:pPr>
+        <w:ind w:left="5760" w:hanging="360"/>
+      </w:pPr>
+    </w:lvl>
+    <w:lvl w:ilvl="8" w:tplc="0416001B" w:tentative="1">
+      <w:start w:val="1"/>
+      <w:numFmt w:val="lowerRoman"/>
+      <w:lvlText w:val="%9."/>
+      <w:lvlJc w:val="right"/>
+      <w:pPr>
+        <w:ind w:left="6480" w:hanging="180"/>
       </w:pPr>
     </w:lvl>
   </w:abstractNum>
@@ -4409,11 +4802,14 @@
   <w:num w:numId="4">
     <w:abstractNumId w:val="1"/>
   </w:num>
+  <w:num w:numId="5">
+    <w:abstractNumId w:val="4"/>
+  </w:num>
 </w:numbering>
 </file>
 
 <file path=word/styles.xml><?xml version="1.0" encoding="utf-8"?>
-<w:styles xmlns:mc="http://schemas.openxmlformats.org/markup-compatibility/2006" xmlns:r="http://schemas.openxmlformats.org/officeDocument/2006/relationships" xmlns:w="http://schemas.openxmlformats.org/wordprocessingml/2006/main" xmlns:w14="http://schemas.microsoft.com/office/word/2010/wordml" xmlns:w15="http://schemas.microsoft.com/office/word/2012/wordml" mc:Ignorable="w14 w15">
+<w:styles xmlns:mc="http://schemas.openxmlformats.org/markup-compatibility/2006" xmlns:r="http://schemas.openxmlformats.org/officeDocument/2006/relationships" xmlns:w="http://schemas.openxmlformats.org/wordprocessingml/2006/main" xmlns:w14="http://schemas.microsoft.com/office/word/2010/wordml" xmlns:w15="http://schemas.microsoft.com/office/word/2012/wordml" xmlns:w16cid="http://schemas.microsoft.com/office/word/2016/wordml/cid" xmlns:w16se="http://schemas.microsoft.com/office/word/2015/wordml/symex" mc:Ignorable="w14 w15 w16se w16cid">
   <w:docDefaults>
     <w:rPrDefault>
       <w:rPr>
@@ -4429,7 +4825,7 @@
       </w:pPr>
     </w:pPrDefault>
   </w:docDefaults>
-  <w:latentStyles w:defLockedState="0" w:defUIPriority="99" w:defSemiHidden="0" w:defUnhideWhenUsed="0" w:defQFormat="0" w:count="371">
+  <w:latentStyles w:defLockedState="0" w:defUIPriority="99" w:defSemiHidden="0" w:defUnhideWhenUsed="0" w:defQFormat="0" w:count="376">
     <w:lsdException w:name="Normal" w:uiPriority="0" w:qFormat="1"/>
     <w:lsdException w:name="heading 1" w:uiPriority="9" w:qFormat="1"/>
     <w:lsdException w:name="heading 2" w:semiHidden="1" w:uiPriority="9" w:unhideWhenUsed="1" w:qFormat="1"/>
@@ -4535,7 +4931,6 @@
     <w:lsdException w:name="HTML Sample" w:semiHidden="1" w:unhideWhenUsed="1"/>
     <w:lsdException w:name="HTML Typewriter" w:semiHidden="1" w:unhideWhenUsed="1"/>
     <w:lsdException w:name="HTML Variable" w:semiHidden="1" w:unhideWhenUsed="1"/>
-    <w:lsdException w:name="Normal Table" w:semiHidden="1" w:unhideWhenUsed="1"/>
     <w:lsdException w:name="annotation subject" w:semiHidden="1" w:unhideWhenUsed="1"/>
     <w:lsdException w:name="No List" w:semiHidden="1" w:unhideWhenUsed="1"/>
     <w:lsdException w:name="Outline List 1" w:semiHidden="1" w:unhideWhenUsed="1"/>
@@ -4578,11 +4973,8 @@
     <w:lsdException w:name="Table Contemporary" w:semiHidden="1" w:unhideWhenUsed="1"/>
     <w:lsdException w:name="Table Elegant" w:semiHidden="1" w:unhideWhenUsed="1"/>
     <w:lsdException w:name="Table Professional" w:semiHidden="1" w:unhideWhenUsed="1"/>
-    <w:lsdException w:name="Table Subtle 1" w:semiHidden="1" w:unhideWhenUsed="1"/>
     <w:lsdException w:name="Table Subtle 2" w:semiHidden="1" w:unhideWhenUsed="1"/>
     <w:lsdException w:name="Table Web 1" w:semiHidden="1" w:unhideWhenUsed="1"/>
-    <w:lsdException w:name="Table Web 2" w:semiHidden="1" w:unhideWhenUsed="1"/>
-    <w:lsdException w:name="Table Web 3" w:semiHidden="1" w:unhideWhenUsed="1"/>
     <w:lsdException w:name="Balloon Text" w:semiHidden="1" w:unhideWhenUsed="1"/>
     <w:lsdException w:name="Table Grid" w:uiPriority="39"/>
     <w:lsdException w:name="Table Theme" w:semiHidden="1" w:unhideWhenUsed="1"/>
@@ -4801,6 +5193,11 @@
     <w:lsdException w:name="List Table 5 Dark Accent 6" w:uiPriority="50"/>
     <w:lsdException w:name="List Table 6 Colorful Accent 6" w:uiPriority="51"/>
     <w:lsdException w:name="List Table 7 Colorful Accent 6" w:uiPriority="52"/>
+    <w:lsdException w:name="Mention" w:semiHidden="1" w:unhideWhenUsed="1"/>
+    <w:lsdException w:name="Smart Hyperlink" w:semiHidden="1" w:unhideWhenUsed="1"/>
+    <w:lsdException w:name="Hashtag" w:semiHidden="1" w:unhideWhenUsed="1"/>
+    <w:lsdException w:name="Unresolved Mention" w:semiHidden="1" w:unhideWhenUsed="1"/>
+    <w:lsdException w:name="Smart Link" w:semiHidden="1" w:unhideWhenUsed="1"/>
   </w:latentStyles>
   <w:style w:type="paragraph" w:default="1" w:styleId="Normal">
     <w:name w:val="Normal"/>
@@ -5325,7 +5722,7 @@
 </file>
 
 <file path=customXml/itemProps1.xml><?xml version="1.0" encoding="utf-8"?>
-<ds:datastoreItem xmlns:ds="http://schemas.openxmlformats.org/officeDocument/2006/customXml" ds:itemID="{E86119B8-9727-4FF6-960A-C3D25254F9FC}">
+<ds:datastoreItem xmlns:ds="http://schemas.openxmlformats.org/officeDocument/2006/customXml" ds:itemID="{4EF7C885-4614-4B68-B76A-570D241160F7}">
   <ds:schemaRefs>
     <ds:schemaRef ds:uri="http://schemas.openxmlformats.org/officeDocument/2006/bibliography"/>
   </ds:schemaRefs>

</xml_diff>